<commit_message>
Corrected order of operations in grammar
</commit_message>
<xml_diff>
--- a/EECS510_Project_Grammar.docx
+++ b/EECS510_Project_Grammar.docx
@@ -28,7 +28,31 @@
             <w:rPr>
               <w:rFonts w:ascii="Cambria Math" w:hAnsi="Cambria Math"/>
             </w:rPr>
-            <m:t>&lt;ASE&gt; → &lt;ASE&gt;+&lt;ASE&gt;|&lt;ASE&gt;-&lt;ASE&gt;|&lt;MDME&gt;</m:t>
+            <m:t>&lt;ASE&gt; → &lt;ASE&gt;+&lt;</m:t>
+          </m:r>
+          <m:r>
+            <w:rPr>
+              <w:rFonts w:ascii="Cambria Math" w:hAnsi="Cambria Math"/>
+            </w:rPr>
+            <m:t>MDM</m:t>
+          </m:r>
+          <m:r>
+            <w:rPr>
+              <w:rFonts w:ascii="Cambria Math" w:hAnsi="Cambria Math"/>
+            </w:rPr>
+            <m:t>E&gt;|&lt;ASE&gt;-&lt;</m:t>
+          </m:r>
+          <m:r>
+            <w:rPr>
+              <w:rFonts w:ascii="Cambria Math" w:hAnsi="Cambria Math"/>
+            </w:rPr>
+            <m:t>MDM</m:t>
+          </m:r>
+          <m:r>
+            <w:rPr>
+              <w:rFonts w:ascii="Cambria Math" w:hAnsi="Cambria Math"/>
+            </w:rPr>
+            <m:t>E&gt;|&lt;MDME&gt;</m:t>
           </m:r>
         </m:oMath>
       </m:oMathPara>
@@ -57,7 +81,55 @@
               <w:sz w:val="20"/>
               <w:szCs w:val="20"/>
             </w:rPr>
-            <m:t>MDME&gt;*&lt;MDME&gt;|&lt;MDME&gt;/&lt;MDME&gt;|&lt;MDME&gt;%&lt;MDME&gt;|&lt;PE&gt;</m:t>
+            <m:t>MDME&gt;*&lt;</m:t>
+          </m:r>
+          <m:r>
+            <w:rPr>
+              <w:rFonts w:ascii="Cambria Math" w:eastAsiaTheme="minorEastAsia" w:hAnsi="Cambria Math"/>
+              <w:sz w:val="20"/>
+              <w:szCs w:val="20"/>
+            </w:rPr>
+            <m:t>P</m:t>
+          </m:r>
+          <m:r>
+            <w:rPr>
+              <w:rFonts w:ascii="Cambria Math" w:eastAsiaTheme="minorEastAsia" w:hAnsi="Cambria Math"/>
+              <w:sz w:val="20"/>
+              <w:szCs w:val="20"/>
+            </w:rPr>
+            <m:t>E&gt;|&lt;MDME&gt;/&lt;</m:t>
+          </m:r>
+          <m:r>
+            <w:rPr>
+              <w:rFonts w:ascii="Cambria Math" w:eastAsiaTheme="minorEastAsia" w:hAnsi="Cambria Math"/>
+              <w:sz w:val="20"/>
+              <w:szCs w:val="20"/>
+            </w:rPr>
+            <m:t>P</m:t>
+          </m:r>
+          <m:r>
+            <w:rPr>
+              <w:rFonts w:ascii="Cambria Math" w:eastAsiaTheme="minorEastAsia" w:hAnsi="Cambria Math"/>
+              <w:sz w:val="20"/>
+              <w:szCs w:val="20"/>
+            </w:rPr>
+            <m:t>E&gt;|&lt;MDME&gt;%&lt;</m:t>
+          </m:r>
+          <m:r>
+            <w:rPr>
+              <w:rFonts w:ascii="Cambria Math" w:eastAsiaTheme="minorEastAsia" w:hAnsi="Cambria Math"/>
+              <w:sz w:val="20"/>
+              <w:szCs w:val="20"/>
+            </w:rPr>
+            <m:t>P</m:t>
+          </m:r>
+          <m:r>
+            <w:rPr>
+              <w:rFonts w:ascii="Cambria Math" w:eastAsiaTheme="minorEastAsia" w:hAnsi="Cambria Math"/>
+              <w:sz w:val="20"/>
+              <w:szCs w:val="20"/>
+            </w:rPr>
+            <m:t>E&gt;|&lt;PE&gt;</m:t>
           </m:r>
         </m:oMath>
       </m:oMathPara>

</xml_diff>